<commit_message>
update docx and html under vignettes
</commit_message>
<xml_diff>
--- a/vignettes/docx/ae_example.docx
+++ b/vignettes/docx/ae_example.docx
@@ -4505,7 +4505,7 @@
   <w:docDefaults>
     <w:rPrDefault>
       <w:rPr>
-        <w:rFonts w:ascii="Liberation Serif" w:hAnsi="Liberation Serif" w:eastAsia="DejaVu Sans" w:cs="DejaVu Sans"/>
+        <w:rFonts w:ascii="Liberation Serif" w:hAnsi="Liberation Serif" w:eastAsia="Tahoma" w:cs="DejaVu Sans"/>
         <w:kern w:val="2"/>
         <w:sz w:val="24"/>
         <w:szCs w:val="24"/>
@@ -4526,7 +4526,7 @@
       <w:bidi w:val="0"/>
     </w:pPr>
     <w:rPr>
-      <w:rFonts w:ascii="Liberation Serif" w:hAnsi="Liberation Serif" w:eastAsia="DejaVu Sans" w:cs="DejaVu Sans"/>
+      <w:rFonts w:ascii="Liberation Serif" w:hAnsi="Liberation Serif" w:eastAsia="Tahoma" w:cs="DejaVu Sans"/>
       <w:color w:val="auto"/>
       <w:kern w:val="2"/>
       <w:sz w:val="24"/>
@@ -4544,7 +4544,7 @@
       <w:spacing w:before="240" w:after="120"/>
     </w:pPr>
     <w:rPr>
-      <w:rFonts w:ascii="Liberation Sans" w:hAnsi="Liberation Sans" w:eastAsia="DejaVu Sans" w:cs="DejaVu Sans"/>
+      <w:rFonts w:ascii="Liberation Sans" w:hAnsi="Liberation Sans" w:eastAsia="Tahoma" w:cs="DejaVu Sans"/>
       <w:sz w:val="28"/>
       <w:szCs w:val="28"/>
     </w:rPr>
@@ -4561,7 +4561,9 @@
     <w:name w:val="List"/>
     <w:basedOn w:val="TextBody"/>
     <w:pPr/>
-    <w:rPr/>
+    <w:rPr>
+      <w:rFonts w:cs="DejaVu Sans"/>
+    </w:rPr>
   </w:style>
   <w:style w:type="paragraph" w:styleId="Caption">
     <w:name w:val="Caption"/>
@@ -4572,6 +4574,7 @@
       <w:spacing w:before="120" w:after="120"/>
     </w:pPr>
     <w:rPr>
+      <w:rFonts w:cs="DejaVu Sans"/>
       <w:i/>
       <w:iCs/>
       <w:sz w:val="24"/>
@@ -4585,7 +4588,9 @@
     <w:pPr>
       <w:suppressLineNumbers/>
     </w:pPr>
-    <w:rPr/>
+    <w:rPr>
+      <w:rFonts w:cs="DejaVu Sans"/>
+    </w:rPr>
   </w:style>
 </w:styles>
 </file>
</xml_diff>